<commit_message>
connection based features, time based on the way
</commit_message>
<xml_diff>
--- a/Docs/ENGINEERED FEATURES.docx
+++ b/Docs/ENGINEERED FEATURES.docx
@@ -65,72 +65,87 @@
     </w:p>
     <w:p>
       <w:pPr>
-        <w:keepNext/>
-        <w:widowControl/>
         <w:numPr>
           <w:ilvl w:val="0"/>
           <w:numId w:val="1"/>
         </w:numPr>
-        <w:spacing w:after="0"/>
-        <w:contextualSpacing/>
+        <w:spacing w:after="0" w:line="240" w:lineRule="auto"/>
+      </w:pPr>
+      <w:r>
         <w:rPr>
           <w:b/>
           <w:u w:val="single"/>
         </w:rPr>
-      </w:pPr>
-      <w:r>
-        <w:rPr>
-          <w:b/>
-          <w:color w:val="000000"/>
-          <w:u w:val="single"/>
-          <w:shd w:val="clear" w:color="auto" w:fill="FFFFFF"/>
-        </w:rPr>
-        <w:t xml:space="preserve">How many </w:t>
-      </w:r>
-      <w:proofErr w:type="spellStart"/>
+        <w:t>How many times the SRCADDRESS has appeared in the last 100</w:t>
+      </w:r>
       <w:r>
         <w:rPr>
           <w:b/>
           <w:u w:val="single"/>
         </w:rPr>
-        <w:t>netflows</w:t>
-      </w:r>
-      <w:proofErr w:type="spellEnd"/>
+        <w:t xml:space="preserve">0 </w:t>
+      </w:r>
+      <w:proofErr w:type="spellStart"/>
       <w:r>
         <w:rPr>
           <w:b/>
           <w:u w:val="single"/>
         </w:rPr>
+        <w:t>netflows</w:t>
+      </w:r>
+      <w:proofErr w:type="spellEnd"/>
+      <w:r>
         <w:t xml:space="preserve"> </w:t>
       </w:r>
-      <w:r>
-        <w:rPr>
-          <w:b/>
-          <w:color w:val="000000"/>
-          <w:u w:val="single"/>
-          <w:shd w:val="clear" w:color="auto" w:fill="FFFFFF"/>
-        </w:rPr>
-        <w:t xml:space="preserve">exist </w:t>
-      </w:r>
-      <w:proofErr w:type="gramStart"/>
-      <w:r>
-        <w:rPr>
-          <w:b/>
-          <w:color w:val="000000"/>
-          <w:u w:val="single"/>
-          <w:shd w:val="clear" w:color="auto" w:fill="FFFFFF"/>
-        </w:rPr>
-        <w:t>in a given</w:t>
-      </w:r>
-      <w:proofErr w:type="gramEnd"/>
-      <w:r>
-        <w:rPr>
-          <w:b/>
-          <w:color w:val="000000"/>
-          <w:u w:val="single"/>
-          <w:shd w:val="clear" w:color="auto" w:fill="FFFFFF"/>
-        </w:rPr>
-        <w:t xml:space="preserve"> time frame?</w:t>
+    </w:p>
+    <w:p>
+      <w:pPr>
+        <w:numPr>
+          <w:ilvl w:val="1"/>
+          <w:numId w:val="1"/>
+        </w:numPr>
+        <w:spacing w:after="0" w:line="240" w:lineRule="auto"/>
+      </w:pPr>
+      <w:r>
+        <w:t>(size of the sub-</w:t>
+      </w:r>
+      <w:proofErr w:type="spellStart"/>
+      <w:r>
+        <w:t>dataframe</w:t>
+      </w:r>
+      <w:proofErr w:type="spellEnd"/>
+      <w:r>
+        <w:t>)</w:t>
+      </w:r>
+    </w:p>
+    <w:p>
+      <w:pPr>
+        <w:numPr>
+          <w:ilvl w:val="1"/>
+          <w:numId w:val="1"/>
+        </w:numPr>
+        <w:spacing w:after="0" w:line="240" w:lineRule="auto"/>
+        <w:rPr>
+          <w:i/>
+        </w:rPr>
+      </w:pPr>
+      <w:r>
+        <w:rPr>
+          <w:i/>
+        </w:rPr>
+        <w:t>(“</w:t>
+      </w:r>
+      <w:r>
+        <w:rPr>
+          <w:i/>
+        </w:rPr>
+        <w:t>CONN_BASED_SRCADDRESS_OCCURENCES</w:t>
+      </w:r>
+      <w:r>
+        <w:rPr>
+          <w:i/>
+        </w:rPr>
+        <w:t>”)</w:t>
       </w:r>
     </w:p>
     <w:p>
@@ -142,23 +157,45 @@
         <w:spacing w:after="0" w:line="240" w:lineRule="auto"/>
       </w:pPr>
       <w:r>
-        <w:rPr>
-          <w:b/>
-          <w:u w:val="single"/>
-        </w:rPr>
-        <w:t xml:space="preserve">How many times the SRCADDRESS has appeared in the last 100 </w:t>
-      </w:r>
-      <w:proofErr w:type="spellStart"/>
-      <w:r>
-        <w:rPr>
-          <w:b/>
-          <w:u w:val="single"/>
-        </w:rPr>
-        <w:t>netflows</w:t>
-      </w:r>
-      <w:proofErr w:type="spellEnd"/>
+        <w:t xml:space="preserve">For any of the flow records that SRCADDRESS has appeared within the last 1000 flow </w:t>
+      </w:r>
+      <w:proofErr w:type="gramStart"/>
+      <w:r>
+        <w:t>records ,</w:t>
+      </w:r>
+      <w:proofErr w:type="gramEnd"/>
+      <w:r>
+        <w:t xml:space="preserve"> count the distinct destination ports</w:t>
+      </w:r>
       <w:r>
         <w:t xml:space="preserve"> </w:t>
+      </w:r>
+    </w:p>
+    <w:p>
+      <w:pPr>
+        <w:numPr>
+          <w:ilvl w:val="1"/>
+          <w:numId w:val="1"/>
+        </w:numPr>
+        <w:spacing w:after="0" w:line="240" w:lineRule="auto"/>
+      </w:pPr>
+      <w:r>
+        <w:rPr>
+          <w:i/>
+        </w:rPr>
+        <w:t>(“CONN_BASED_SRCADDRESS_DISTINCT_DSTPORTS</w:t>
+      </w:r>
+      <w:r>
+        <w:rPr>
+          <w:i/>
+        </w:rPr>
+        <w:t>”</w:t>
+      </w:r>
+      <w:r>
+        <w:rPr>
+          <w:i/>
+        </w:rPr>
+        <w:t>)</w:t>
       </w:r>
     </w:p>
     <w:p>
@@ -178,7 +215,39 @@
       </w:r>
       <w:proofErr w:type="gramEnd"/>
       <w:r>
-        <w:t xml:space="preserve"> count the distinct destination ports</w:t>
+        <w:t xml:space="preserve"> count the distinct destination </w:t>
+      </w:r>
+      <w:proofErr w:type="spellStart"/>
+      <w:r>
+        <w:t>ip</w:t>
+      </w:r>
+      <w:proofErr w:type="spellEnd"/>
+      <w:r>
+        <w:t xml:space="preserve"> addresses</w:t>
+      </w:r>
+    </w:p>
+    <w:p>
+      <w:pPr>
+        <w:numPr>
+          <w:ilvl w:val="1"/>
+          <w:numId w:val="1"/>
+        </w:numPr>
+        <w:spacing w:after="0" w:line="240" w:lineRule="auto"/>
+      </w:pPr>
+      <w:r>
+        <w:t>For DSTADDRESS count the SRCADDRESS</w:t>
+      </w:r>
+    </w:p>
+    <w:p>
+      <w:pPr>
+        <w:numPr>
+          <w:ilvl w:val="1"/>
+          <w:numId w:val="1"/>
+        </w:numPr>
+        <w:spacing w:after="0" w:line="240" w:lineRule="auto"/>
+      </w:pPr>
+      <w:r>
+        <w:t>(“CONN_BASED_SRCADDRESS_DISTINCT_DSTADDRESS”)</w:t>
       </w:r>
     </w:p>
     <w:p>
@@ -190,15 +259,7 @@
         <w:spacing w:after="0" w:line="240" w:lineRule="auto"/>
       </w:pPr>
       <w:r>
-        <w:t xml:space="preserve">For any of the flow records that SRCADDRESS has appeared </w:t>
-      </w:r>
-      <w:r>
-        <w:t>within the</w:t>
-      </w:r>
-      <w:bookmarkStart w:id="1" w:name="_GoBack"/>
-      <w:bookmarkEnd w:id="1"/>
-      <w:r>
-        <w:t xml:space="preserve"> last 1000 flow </w:t>
+        <w:t xml:space="preserve">For any of the flow records that SRCADDRESS has appeared within the last 1000 flow </w:t>
       </w:r>
       <w:proofErr w:type="gramStart"/>
       <w:r>
@@ -206,13 +267,26 @@
       </w:r>
       <w:proofErr w:type="gramEnd"/>
       <w:r>
-        <w:t xml:space="preserve"> count the distinct source </w:t>
-      </w:r>
-      <w:proofErr w:type="spellStart"/>
-      <w:r>
-        <w:t>ips</w:t>
-      </w:r>
-      <w:proofErr w:type="spellEnd"/>
+        <w:t xml:space="preserve"> count the distinct source ports</w:t>
+      </w:r>
+      <w:r>
+        <w:t xml:space="preserve"> </w:t>
+      </w:r>
+    </w:p>
+    <w:p>
+      <w:pPr>
+        <w:numPr>
+          <w:ilvl w:val="1"/>
+          <w:numId w:val="1"/>
+        </w:numPr>
+        <w:spacing w:after="0" w:line="240" w:lineRule="auto"/>
+      </w:pPr>
+      <w:r>
+        <w:rPr>
+          <w:i/>
+        </w:rPr>
+        <w:t>(“CONN_BASED_SRCADDRESS_DISTINCT_SRCPORTS”)</w:t>
+      </w:r>
     </w:p>
     <w:p>
       <w:pPr>
@@ -231,7 +305,25 @@
       </w:r>
       <w:proofErr w:type="gramEnd"/>
       <w:r>
-        <w:t xml:space="preserve"> count the distinct source ports</w:t>
+        <w:t xml:space="preserve"> average the packets</w:t>
+      </w:r>
+      <w:r>
+        <w:t xml:space="preserve"> </w:t>
+      </w:r>
+    </w:p>
+    <w:p>
+      <w:pPr>
+        <w:numPr>
+          <w:ilvl w:val="1"/>
+          <w:numId w:val="1"/>
+        </w:numPr>
+        <w:spacing w:after="0" w:line="240" w:lineRule="auto"/>
+      </w:pPr>
+      <w:r>
+        <w:rPr>
+          <w:i/>
+        </w:rPr>
+        <w:t>(“CONN_BASED_SRCADDRESS_AVGPACKETIN”)</w:t>
       </w:r>
     </w:p>
     <w:p>
@@ -243,10 +335,7 @@
         <w:spacing w:after="0" w:line="240" w:lineRule="auto"/>
       </w:pPr>
       <w:r>
-        <w:t>For any of the flow records that SRCADDRESS has appeared within t</w:t>
-      </w:r>
-      <w:r>
-        <w:t xml:space="preserve">he last 1000 flow </w:t>
+        <w:t xml:space="preserve">For any of the flow records that SRCADDRESS has appeared within the last 1000 flow </w:t>
       </w:r>
       <w:proofErr w:type="gramStart"/>
       <w:r>
@@ -254,7 +343,37 @@
       </w:r>
       <w:proofErr w:type="gramEnd"/>
       <w:r>
-        <w:t xml:space="preserve"> average the packets</w:t>
+        <w:t xml:space="preserve"> average the bytes</w:t>
+      </w:r>
+      <w:r>
+        <w:t xml:space="preserve"> </w:t>
+      </w:r>
+    </w:p>
+    <w:p>
+      <w:pPr>
+        <w:numPr>
+          <w:ilvl w:val="1"/>
+          <w:numId w:val="1"/>
+        </w:numPr>
+        <w:spacing w:after="0" w:line="240" w:lineRule="auto"/>
+      </w:pPr>
+      <w:r>
+        <w:rPr>
+          <w:i/>
+        </w:rPr>
+        <w:t>(“CONN_BASED_SRCADDRESS</w:t>
+      </w:r>
+      <w:r>
+        <w:rPr>
+          <w:i/>
+        </w:rPr>
+        <w:t>_</w:t>
+      </w:r>
+      <w:r>
+        <w:rPr>
+          <w:i/>
+        </w:rPr>
+        <w:t>AVGBYTEIN”)</w:t>
       </w:r>
     </w:p>
     <w:p>
@@ -264,34 +383,6 @@
           <w:numId w:val="1"/>
         </w:numPr>
         <w:spacing w:after="0" w:line="240" w:lineRule="auto"/>
-      </w:pPr>
-      <w:r>
-        <w:t xml:space="preserve">For any of the flow records that SRCADDRESS has appeared within the last 1000 flow </w:t>
-      </w:r>
-      <w:proofErr w:type="gramStart"/>
-      <w:r>
-        <w:t>records ,</w:t>
-      </w:r>
-      <w:proofErr w:type="gramEnd"/>
-      <w:r>
-        <w:t xml:space="preserve"> average the bytes</w:t>
-      </w:r>
-    </w:p>
-    <w:p>
-      <w:pPr>
-        <w:keepNext/>
-        <w:widowControl/>
-        <w:numPr>
-          <w:ilvl w:val="0"/>
-          <w:numId w:val="1"/>
-        </w:numPr>
-        <w:spacing w:after="0"/>
-        <w:contextualSpacing/>
-        <w:rPr>
-          <w:b/>
-          <w:color w:val="000000"/>
-          <w:highlight w:val="white"/>
-        </w:rPr>
       </w:pPr>
       <w:r>
         <w:rPr>
@@ -345,14 +436,7 @@
           <w:color w:val="000000"/>
           <w:shd w:val="clear" w:color="auto" w:fill="FFFFFF"/>
         </w:rPr>
-        <w:t>: Rolling window for the 10 previous minutes w</w:t>
-      </w:r>
-      <w:r>
-        <w:rPr>
-          <w:color w:val="000000"/>
-          <w:shd w:val="clear" w:color="auto" w:fill="FFFFFF"/>
-        </w:rPr>
-        <w:t xml:space="preserve">hen </w:t>
+        <w:t xml:space="preserve">: Rolling window for the 10 previous minutes when </w:t>
       </w:r>
       <w:r>
         <w:rPr>
@@ -410,9 +494,350 @@
         <w:keepNext/>
         <w:widowControl/>
         <w:numPr>
+          <w:ilvl w:val="1"/>
+          <w:numId w:val="3"/>
+        </w:numPr>
+        <w:spacing w:after="0"/>
+        <w:contextualSpacing/>
+      </w:pPr>
+      <w:r>
+        <w:t xml:space="preserve">Size of the </w:t>
+      </w:r>
+      <w:proofErr w:type="spellStart"/>
+      <w:r>
+        <w:t>dataframe</w:t>
+      </w:r>
+      <w:proofErr w:type="spellEnd"/>
+      <w:r>
+        <w:t xml:space="preserve"> </w:t>
+      </w:r>
+      <w:r>
+        <w:t>within the 10 min frame</w:t>
+      </w:r>
+    </w:p>
+    <w:p>
+      <w:pPr>
+        <w:keepNext/>
+        <w:widowControl/>
+        <w:numPr>
+          <w:ilvl w:val="1"/>
+          <w:numId w:val="3"/>
+        </w:numPr>
+        <w:spacing w:after="0" w:line="240" w:lineRule="auto"/>
+        <w:contextualSpacing/>
+      </w:pPr>
+      <w:r>
+        <w:t>“</w:t>
+      </w:r>
+      <w:r>
+        <w:rPr>
+          <w:i/>
+        </w:rPr>
+        <w:t>TIME_BASED_SRCADDRESS_</w:t>
+      </w:r>
+      <w:r>
+        <w:rPr>
+          <w:i/>
+        </w:rPr>
+        <w:t>TOTAL_</w:t>
+      </w:r>
+      <w:r>
+        <w:rPr>
+          <w:i/>
+        </w:rPr>
+        <w:t>OCCURENCES”</w:t>
+      </w:r>
+    </w:p>
+    <w:p>
+      <w:pPr>
+        <w:keepNext/>
+        <w:widowControl/>
+        <w:numPr>
           <w:ilvl w:val="0"/>
           <w:numId w:val="3"/>
         </w:numPr>
+        <w:spacing w:after="0" w:line="240" w:lineRule="auto"/>
+        <w:contextualSpacing/>
+      </w:pPr>
+      <w:r>
+        <w:rPr>
+          <w:color w:val="000000"/>
+          <w:shd w:val="clear" w:color="auto" w:fill="FFFFFF"/>
+        </w:rPr>
+        <w:t xml:space="preserve">How many times has </w:t>
+      </w:r>
+      <w:r>
+        <w:rPr>
+          <w:color w:val="000000"/>
+          <w:u w:val="single"/>
+          <w:shd w:val="clear" w:color="auto" w:fill="FFFFFF"/>
+        </w:rPr>
+        <w:t>SRCADDRESS</w:t>
+      </w:r>
+      <w:r>
+        <w:rPr>
+          <w:color w:val="000000"/>
+          <w:shd w:val="clear" w:color="auto" w:fill="FFFFFF"/>
+        </w:rPr>
+        <w:t xml:space="preserve"> has appeared within the last 10 minutes </w:t>
+      </w:r>
+    </w:p>
+    <w:p>
+      <w:pPr>
+        <w:keepNext/>
+        <w:widowControl/>
+        <w:numPr>
+          <w:ilvl w:val="1"/>
+          <w:numId w:val="3"/>
+        </w:numPr>
+        <w:spacing w:after="0" w:line="240" w:lineRule="auto"/>
+        <w:contextualSpacing/>
+      </w:pPr>
+      <w:r>
+        <w:t>(size of the sub-</w:t>
+      </w:r>
+      <w:proofErr w:type="spellStart"/>
+      <w:r>
+        <w:t>dataframe</w:t>
+      </w:r>
+      <w:proofErr w:type="spellEnd"/>
+      <w:r>
+        <w:t>)</w:t>
+      </w:r>
+    </w:p>
+    <w:p>
+      <w:pPr>
+        <w:keepNext/>
+        <w:widowControl/>
+        <w:numPr>
+          <w:ilvl w:val="1"/>
+          <w:numId w:val="3"/>
+        </w:numPr>
+        <w:spacing w:after="0" w:line="240" w:lineRule="auto"/>
+        <w:contextualSpacing/>
+        <w:rPr>
+          <w:i/>
+        </w:rPr>
+      </w:pPr>
+      <w:r>
+        <w:t>“</w:t>
+      </w:r>
+      <w:r>
+        <w:rPr>
+          <w:i/>
+        </w:rPr>
+        <w:t>TIME_BASED_SRCADDRESS_OCCURENCES”</w:t>
+      </w:r>
+    </w:p>
+    <w:p>
+      <w:pPr>
+        <w:widowControl/>
+        <w:spacing w:after="0" w:line="240" w:lineRule="auto"/>
+        <w:rPr>
+          <w:i/>
+        </w:rPr>
+      </w:pPr>
+      <w:r>
+        <w:rPr>
+          <w:i/>
+        </w:rPr>
+        <w:br w:type="page"/>
+      </w:r>
+    </w:p>
+    <w:p>
+      <w:pPr>
+        <w:numPr>
+          <w:ilvl w:val="0"/>
+          <w:numId w:val="3"/>
+        </w:numPr>
+        <w:spacing w:after="0" w:line="240" w:lineRule="auto"/>
+      </w:pPr>
+      <w:r>
+        <w:lastRenderedPageBreak/>
+        <w:t>For any of the flow records that SRCADDRESS has appeared within the last 10</w:t>
+      </w:r>
+      <w:r>
+        <w:t xml:space="preserve"> </w:t>
+      </w:r>
+      <w:proofErr w:type="gramStart"/>
+      <w:r>
+        <w:t>minutes</w:t>
+      </w:r>
+      <w:r>
+        <w:t xml:space="preserve"> ,</w:t>
+      </w:r>
+      <w:proofErr w:type="gramEnd"/>
+      <w:r>
+        <w:t xml:space="preserve"> count the distinct destination </w:t>
+      </w:r>
+      <w:proofErr w:type="spellStart"/>
+      <w:r>
+        <w:t>ip</w:t>
+      </w:r>
+      <w:proofErr w:type="spellEnd"/>
+      <w:r>
+        <w:t xml:space="preserve"> addresses</w:t>
+      </w:r>
+    </w:p>
+    <w:p>
+      <w:pPr>
+        <w:numPr>
+          <w:ilvl w:val="1"/>
+          <w:numId w:val="3"/>
+        </w:numPr>
+        <w:spacing w:after="0" w:line="240" w:lineRule="auto"/>
+      </w:pPr>
+      <w:r>
+        <w:t>For DSTADDRESS count the SRCADDRESS</w:t>
+      </w:r>
+    </w:p>
+    <w:p>
+      <w:pPr>
+        <w:numPr>
+          <w:ilvl w:val="1"/>
+          <w:numId w:val="3"/>
+        </w:numPr>
+        <w:spacing w:after="0" w:line="240" w:lineRule="auto"/>
+      </w:pPr>
+      <w:r>
+        <w:t>(“</w:t>
+      </w:r>
+      <w:r>
+        <w:rPr>
+          <w:i/>
+        </w:rPr>
+        <w:t>TIME</w:t>
+      </w:r>
+      <w:r>
+        <w:rPr>
+          <w:i/>
+        </w:rPr>
+        <w:t>_BASED_SRCADDRESS_DISTINCT_DSTADDRESS”)</w:t>
+      </w:r>
+    </w:p>
+    <w:p>
+      <w:pPr>
+        <w:numPr>
+          <w:ilvl w:val="0"/>
+          <w:numId w:val="3"/>
+        </w:numPr>
+        <w:spacing w:after="0" w:line="240" w:lineRule="auto"/>
+      </w:pPr>
+      <w:r>
+        <w:t xml:space="preserve">For any of the flow records that SRCADDRESS has appeared within the last </w:t>
+      </w:r>
+      <w:r>
+        <w:t>10 minutes</w:t>
+      </w:r>
+      <w:r>
+        <w:t xml:space="preserve">, count the distinct destination ports </w:t>
+      </w:r>
+    </w:p>
+    <w:p>
+      <w:pPr>
+        <w:keepNext/>
+        <w:widowControl/>
+        <w:numPr>
+          <w:ilvl w:val="1"/>
+          <w:numId w:val="3"/>
+        </w:numPr>
+        <w:spacing w:after="0" w:line="240" w:lineRule="auto"/>
+        <w:contextualSpacing/>
+      </w:pPr>
+      <w:r>
+        <w:rPr>
+          <w:i/>
+        </w:rPr>
+        <w:t>(“</w:t>
+      </w:r>
+      <w:r>
+        <w:rPr>
+          <w:i/>
+        </w:rPr>
+        <w:t>TIME</w:t>
+      </w:r>
+      <w:r>
+        <w:rPr>
+          <w:i/>
+        </w:rPr>
+        <w:t>_BASED_SRCADDRESS_DISTINCT_DSTPORTS”)</w:t>
+      </w:r>
+    </w:p>
+    <w:p>
+      <w:pPr>
+        <w:keepNext/>
+        <w:widowControl/>
+        <w:numPr>
+          <w:ilvl w:val="0"/>
+          <w:numId w:val="3"/>
+        </w:numPr>
+        <w:spacing w:after="0" w:line="240" w:lineRule="auto"/>
+        <w:contextualSpacing/>
+      </w:pPr>
+      <w:r>
+        <w:rPr>
+          <w:color w:val="000000"/>
+          <w:shd w:val="clear" w:color="auto" w:fill="FFFFFF"/>
+        </w:rPr>
+        <w:t xml:space="preserve">For any of the flow records that </w:t>
+      </w:r>
+      <w:r>
+        <w:rPr>
+          <w:color w:val="000000"/>
+          <w:u w:val="single"/>
+          <w:shd w:val="clear" w:color="auto" w:fill="FFFFFF"/>
+        </w:rPr>
+        <w:t>SRCADDRESS</w:t>
+      </w:r>
+      <w:r>
+        <w:rPr>
+          <w:color w:val="000000"/>
+          <w:shd w:val="clear" w:color="auto" w:fill="FFFFFF"/>
+        </w:rPr>
+        <w:t xml:space="preserve"> has appeared within the last 10 minutes, count the distinct source ports </w:t>
+      </w:r>
+    </w:p>
+    <w:p>
+      <w:pPr>
+        <w:keepNext/>
+        <w:widowControl/>
+        <w:numPr>
+          <w:ilvl w:val="1"/>
+          <w:numId w:val="3"/>
+        </w:numPr>
+        <w:spacing w:after="0" w:line="240" w:lineRule="auto"/>
+        <w:contextualSpacing/>
+      </w:pPr>
+      <w:r>
+        <w:t>“</w:t>
+      </w:r>
+      <w:r>
+        <w:rPr>
+          <w:i/>
+        </w:rPr>
+        <w:t>TIME_BASED_SRCADDRESS_</w:t>
+      </w:r>
+      <w:r>
+        <w:rPr>
+          <w:i/>
+        </w:rPr>
+        <w:t>DISTINCT_SRCPORTS</w:t>
+      </w:r>
+      <w:r>
+        <w:rPr>
+          <w:i/>
+        </w:rPr>
+        <w:t>”</w:t>
+      </w:r>
+    </w:p>
+    <w:p>
+      <w:pPr>
+        <w:keepNext/>
+        <w:widowControl/>
+        <w:numPr>
+          <w:ilvl w:val="0"/>
+          <w:numId w:val="3"/>
+        </w:numPr>
         <w:spacing w:after="0"/>
         <w:contextualSpacing/>
       </w:pPr>
@@ -421,7 +846,7 @@
           <w:color w:val="000000"/>
           <w:shd w:val="clear" w:color="auto" w:fill="FFFFFF"/>
         </w:rPr>
-        <w:t xml:space="preserve">How many times has </w:t>
+        <w:t xml:space="preserve">For any of the flow records that </w:t>
       </w:r>
       <w:r>
         <w:rPr>
@@ -436,7 +861,7 @@
           <w:color w:val="000000"/>
           <w:shd w:val="clear" w:color="auto" w:fill="FFFFFF"/>
         </w:rPr>
-        <w:t xml:space="preserve"> has appeared within the last 10 minutes </w:t>
+        <w:t xml:space="preserve"> has appeared within the last 10 minutes, get the average packets</w:t>
       </w:r>
     </w:p>
     <w:p>
@@ -444,6 +869,21 @@
         <w:keepNext/>
         <w:widowControl/>
         <w:numPr>
+          <w:ilvl w:val="1"/>
+          <w:numId w:val="3"/>
+        </w:numPr>
+        <w:spacing w:after="0"/>
+        <w:contextualSpacing/>
+      </w:pPr>
+      <w:r>
+        <w:t>(“TIME_BASED_SRCADDRESS_AVGPACKETIN”)</w:t>
+      </w:r>
+    </w:p>
+    <w:p>
+      <w:pPr>
+        <w:keepNext/>
+        <w:widowControl/>
+        <w:numPr>
           <w:ilvl w:val="0"/>
           <w:numId w:val="3"/>
         </w:numPr>
@@ -470,29 +910,7 @@
           <w:color w:val="000000"/>
           <w:shd w:val="clear" w:color="auto" w:fill="FFFFFF"/>
         </w:rPr>
-        <w:t xml:space="preserve"> has appeared within the last 10 minutes, count the dist</w:t>
-      </w:r>
-      <w:r>
-        <w:rPr>
-          <w:color w:val="000000"/>
-          <w:shd w:val="clear" w:color="auto" w:fill="FFFFFF"/>
-        </w:rPr>
-        <w:t>inct source IPs (</w:t>
-      </w:r>
-      <w:r>
-        <w:rPr>
-          <w:color w:val="000000"/>
-          <w:u w:val="single"/>
-          <w:shd w:val="clear" w:color="auto" w:fill="FFFFFF"/>
-        </w:rPr>
-        <w:t>SRCADDRESS</w:t>
-      </w:r>
-      <w:r>
-        <w:rPr>
-          <w:color w:val="000000"/>
-          <w:shd w:val="clear" w:color="auto" w:fill="FFFFFF"/>
-        </w:rPr>
-        <w:t>)</w:t>
+        <w:t xml:space="preserve"> has appeared within the last 10 minutes, get the average bytes</w:t>
       </w:r>
     </w:p>
     <w:p>
@@ -500,138 +918,44 @@
         <w:keepNext/>
         <w:widowControl/>
         <w:numPr>
+          <w:ilvl w:val="1"/>
+          <w:numId w:val="3"/>
+        </w:numPr>
+        <w:spacing w:after="0"/>
+        <w:contextualSpacing/>
+      </w:pPr>
+      <w:r>
+        <w:t>(“TIME_BASED_SRCADDRESS_AVGPACKETIN</w:t>
+      </w:r>
+      <w:bookmarkStart w:id="1" w:name="_GoBack"/>
+      <w:bookmarkEnd w:id="1"/>
+      <w:r>
+        <w:t>”)</w:t>
+      </w:r>
+    </w:p>
+    <w:p>
+      <w:pPr>
+        <w:keepNext/>
+        <w:widowControl/>
+        <w:numPr>
           <w:ilvl w:val="0"/>
           <w:numId w:val="3"/>
         </w:numPr>
         <w:spacing w:after="0"/>
         <w:contextualSpacing/>
-      </w:pPr>
-      <w:r>
-        <w:rPr>
-          <w:color w:val="000000"/>
-          <w:shd w:val="clear" w:color="auto" w:fill="FFFFFF"/>
-        </w:rPr>
-        <w:t xml:space="preserve">For any of the flow records that </w:t>
-      </w:r>
-      <w:r>
-        <w:rPr>
-          <w:color w:val="000000"/>
-          <w:u w:val="single"/>
-          <w:shd w:val="clear" w:color="auto" w:fill="FFFFFF"/>
-        </w:rPr>
-        <w:t>SRCADDRESS</w:t>
-      </w:r>
-      <w:r>
-        <w:rPr>
-          <w:color w:val="000000"/>
-          <w:shd w:val="clear" w:color="auto" w:fill="FFFFFF"/>
-        </w:rPr>
-        <w:t xml:space="preserve"> has appeared within the last 10 minutes, count the distinct source ports (SRCPORT)</w:t>
-      </w:r>
-    </w:p>
-    <w:p>
-      <w:pPr>
-        <w:keepNext/>
-        <w:widowControl/>
-        <w:numPr>
-          <w:ilvl w:val="0"/>
-          <w:numId w:val="3"/>
-        </w:numPr>
-        <w:spacing w:after="0"/>
-        <w:contextualSpacing/>
-      </w:pPr>
-      <w:r>
-        <w:rPr>
-          <w:color w:val="000000"/>
-          <w:shd w:val="clear" w:color="auto" w:fill="FFFFFF"/>
-        </w:rPr>
-        <w:t xml:space="preserve">For any of the flow records that </w:t>
-      </w:r>
-      <w:r>
-        <w:rPr>
-          <w:color w:val="000000"/>
-          <w:u w:val="single"/>
-          <w:shd w:val="clear" w:color="auto" w:fill="FFFFFF"/>
-        </w:rPr>
-        <w:t>SRCADDRESS</w:t>
-      </w:r>
-      <w:r>
-        <w:rPr>
-          <w:color w:val="000000"/>
-          <w:shd w:val="clear" w:color="auto" w:fill="FFFFFF"/>
-        </w:rPr>
-        <w:t xml:space="preserve"> has appeared within the last 10 minutes, get the average packets</w:t>
-      </w:r>
-    </w:p>
-    <w:p>
-      <w:pPr>
-        <w:keepNext/>
-        <w:widowControl/>
-        <w:numPr>
-          <w:ilvl w:val="0"/>
-          <w:numId w:val="3"/>
-        </w:numPr>
-        <w:spacing w:after="0"/>
-        <w:contextualSpacing/>
-      </w:pPr>
-      <w:r>
-        <w:rPr>
-          <w:color w:val="000000"/>
-          <w:shd w:val="clear" w:color="auto" w:fill="FFFFFF"/>
-        </w:rPr>
-        <w:t xml:space="preserve">For any of the flow records that </w:t>
-      </w:r>
-      <w:r>
-        <w:rPr>
-          <w:color w:val="000000"/>
-          <w:u w:val="single"/>
-          <w:shd w:val="clear" w:color="auto" w:fill="FFFFFF"/>
-        </w:rPr>
-        <w:t>SRCADDRESS</w:t>
-      </w:r>
-      <w:r>
-        <w:rPr>
-          <w:color w:val="000000"/>
-          <w:shd w:val="clear" w:color="auto" w:fill="FFFFFF"/>
-        </w:rPr>
-        <w:t xml:space="preserve"> has appeared within the last 10 minutes, get the average bytes</w:t>
-      </w:r>
-    </w:p>
-    <w:p>
-      <w:pPr>
-        <w:keepNext/>
-        <w:widowControl/>
-        <w:numPr>
-          <w:ilvl w:val="0"/>
-          <w:numId w:val="3"/>
-        </w:numPr>
-        <w:spacing w:after="0"/>
-        <w:contextualSpacing/>
+        <w:rPr>
+          <w:color w:val="000000"/>
+          <w:shd w:val="clear" w:color="auto" w:fill="FFFFFF"/>
+        </w:rPr>
+      </w:pPr>
+      <w:r>
         <w:rPr>
           <w:b/>
           <w:color w:val="000000"/>
-          <w:highlight w:val="white"/>
-        </w:rPr>
-      </w:pPr>
-      <w:r>
-        <w:rPr>
-          <w:b/>
-          <w:color w:val="000000"/>
           <w:shd w:val="clear" w:color="auto" w:fill="FFFFFF"/>
         </w:rPr>
         <w:t xml:space="preserve">Repeat Features for DSTADDRESS </w:t>
       </w:r>
-    </w:p>
-    <w:p>
-      <w:pPr>
-        <w:keepNext/>
-        <w:widowControl/>
-        <w:ind w:left="720"/>
-        <w:rPr>
-          <w:color w:val="000000"/>
-          <w:shd w:val="clear" w:color="auto" w:fill="FFFFFF"/>
-        </w:rPr>
-      </w:pPr>
     </w:p>
     <w:p>
       <w:pPr>
@@ -647,13 +971,7 @@
         <w:rPr>
           <w:b/>
         </w:rPr>
-        <w:t xml:space="preserve">Each feature will result into a new column </w:t>
-      </w:r>
-      <w:r>
-        <w:rPr>
-          <w:b/>
-        </w:rPr>
-        <w:t>added.</w:t>
+        <w:t>Each feature will result into a new column added.</w:t>
       </w:r>
     </w:p>
     <w:sectPr>
@@ -1783,6 +2101,21 @@
       <w:szCs w:val="48"/>
     </w:rPr>
   </w:style>
+  <w:style w:type="paragraph" w:styleId="ListParagraph">
+    <w:name w:val="List Paragraph"/>
+    <w:basedOn w:val="Normal"/>
+    <w:uiPriority w:val="34"/>
+    <w:qFormat/>
+    <w:rsid w:val="00B9126B"/>
+    <w:pPr>
+      <w:ind w:left="720"/>
+      <w:contextualSpacing/>
+    </w:pPr>
+    <w:rPr>
+      <w:rFonts w:cs="Mangal"/>
+      <w:szCs w:val="20"/>
+    </w:rPr>
+  </w:style>
 </w:styles>
 </file>
 

</xml_diff>